<commit_message>
Adds summary and minor changes to text
</commit_message>
<xml_diff>
--- a/report/thesis.docx
+++ b/report/thesis.docx
@@ -187,6 +187,82 @@
         <w:t xml:space="preserve">Summary</w:t>
       </w:r>
     </w:p>
+    <w:p>
+      <w:pPr>
+        <w:pStyle w:val="FirstParagraph"/>
+      </w:pPr>
+      <w:r>
+        <w:t xml:space="preserve">Organisations need to gain and remain their competitive advantage over their competition. Innovation is a key differentiator for organisations to thrive in this world. Managers have a pressing problem to ensure sustained innovation</w:t>
+      </w:r>
+      <w:r>
+        <w:t xml:space="preserve"> </w:t>
+      </w:r>
+      <w:r>
+        <w:t xml:space="preserve">(</w:t>
+      </w:r>
+      <w:hyperlink w:anchor="ref-tushman1986">
+        <w:r>
+          <w:rPr>
+            <w:rStyle w:val="Hyperlink"/>
+          </w:rPr>
+          <w:t xml:space="preserve">Tushman &amp; Nadler, 1986</w:t>
+        </w:r>
+      </w:hyperlink>
+      <w:r>
+        <w:t xml:space="preserve">)</w:t>
+      </w:r>
+      <w:r>
+        <w:t xml:space="preserve">. A way to achieve sustained innovation is thru intrapreneurship. Intrapreneurship is a bottom-up process of recognising and exploiting opportunities by being innovative, proactive, and taking risks</w:t>
+      </w:r>
+      <w:r>
+        <w:t xml:space="preserve"> </w:t>
+      </w:r>
+      <w:r>
+        <w:t xml:space="preserve">(</w:t>
+      </w:r>
+      <w:hyperlink w:anchor="ref-neessen2019">
+        <w:r>
+          <w:rPr>
+            <w:rStyle w:val="Hyperlink"/>
+          </w:rPr>
+          <w:t xml:space="preserve">Neessen et al., 2019</w:t>
+        </w:r>
+      </w:hyperlink>
+      <w:r>
+        <w:t xml:space="preserve">)</w:t>
+      </w:r>
+      <w:r>
+        <w:t xml:space="preserve">.</w:t>
+      </w:r>
+    </w:p>
+    <w:p>
+      <w:pPr>
+        <w:pStyle w:val="BodyText"/>
+      </w:pPr>
+      <w:r>
+        <w:t xml:space="preserve">Not all employees in an organisation will behave as an intrapreneur. Intrapreneurial behaviour is influenced by many factors, including autonomy</w:t>
+      </w:r>
+      <w:r>
+        <w:t xml:space="preserve"> </w:t>
+      </w:r>
+      <w:r>
+        <w:t xml:space="preserve">(</w:t>
+      </w:r>
+      <w:hyperlink w:anchor="ref-deJong2015">
+        <w:r>
+          <w:rPr>
+            <w:rStyle w:val="Hyperlink"/>
+          </w:rPr>
+          <w:t xml:space="preserve">de Jong et al., 2015</w:t>
+        </w:r>
+      </w:hyperlink>
+      <w:r>
+        <w:t xml:space="preserve">)</w:t>
+      </w:r>
+      <w:r>
+        <w:t xml:space="preserve">. Prior research investigated this relationship as autonomy being a design variable. The level of autonomy given by the organisation being the variable under study. However, that’s only part of the story. Some people will thrive in an environment of autonomy, others will experience it as demanding. The relationship between individual autonomy need, organisational autonomy supply, and intrapreneurial behaviour is viewed thru the perspective of Person-Environment fit in this study.</w:t>
+      </w:r>
+    </w:p>
     <w:bookmarkEnd w:id="20"/>
     <w:bookmarkStart w:id="27" w:name="introduction"/>
     <w:p>
@@ -1626,7 +1702,7 @@
         <w:t xml:space="preserve"> </w:t>
       </w:r>
       <w:r>
-        <w:t xml:space="preserve">found three prominent conceptualisations of employee intrapreneurship in academic literature. Intrapreneurship can be seen as the employees participation in organisation’s intrapreneurial pursuits (the intrapreneurial outcomes approach), the contribution of employee activities to strategic renewal and new ventures of an organisation (the behaviour-based approach) or as the employees’ entrepreneurial orientation. This entrepreneurial orientation of the employee is conceptualised as the tendency toward innovativeness, risk taking and personal initiative. This last conceptualisation is commonly accepted in the literature to measure intrapreneurial behaviour</w:t>
+        <w:t xml:space="preserve">found three prominent conceptualisations of employee intrapreneurship in academic literature. Intrapreneurship can be seen as the employee’s participation in organisation’s intrapreneurial pursuits (the intrapreneurial outcomes approach), the contribution of employee activities to strategic renewal and new ventures of an organisation (the behaviour-based approach) or as the employees’ entrepreneurial orientation. This entrepreneurial orientation of the employee is conceptualised as the tendency toward innovativeness, risk taking and personal initiative. This last conceptualisation is commonly accepted in the literature to measure intrapreneurial behaviour</w:t>
       </w:r>
       <w:r>
         <w:t xml:space="preserve"> </w:t>
@@ -2041,7 +2117,7 @@
         <w:t xml:space="preserve"> </w:t>
       </w:r>
       <w:r>
-        <w:t xml:space="preserve">(e.g.</w:t>
+        <w:t xml:space="preserve">(e.g.,</w:t>
       </w:r>
       <w:r>
         <w:t xml:space="preserve"> </w:t>
@@ -2962,7 +3038,7 @@
         <w:t xml:space="preserve"> </w:t>
       </w:r>
       <w:r>
-        <w:t xml:space="preserve">showed that not all experienced misfits is of importance for the individual. Meaning, that although there is a misfit, it does not have a consequence on behaviour, attitudes or outcome.</w:t>
+        <w:t xml:space="preserve">showed that not all experienced misfits are of importance for the individual. Meaning, that although there is a misfit, it does not have a consequence on behaviour, attitudes or outcome.</w:t>
       </w:r>
     </w:p>
     <w:p>
@@ -3004,7 +3080,7 @@
         <w:t xml:space="preserve"> </w:t>
       </w:r>
       <w:r>
-        <w:t xml:space="preserve">showed that deficient misfit had a linear effect on well-being, meaning that any increase from a deficient misfit to fit leads to an equal improvement on well-being. Additionally, the research showed that slight deficiency misfit actually foster employees growth and well-being, confirming the self-regulatory view. In a study of employee’s online sharing of knowledge, the authors found an equal linear effect on job autonomy</w:t>
+        <w:t xml:space="preserve">showed that deficient misfit had a linear effect on well-being, meaning that any increase from a deficient misfit to fit leads to an equal improvement on well-being. Additionally, the research showed that slight deficiency misfit actually foster employee’s growth and well-being, confirming the self-regulatory view. In a study of employee’s online sharing of knowledge, the authors found an equal linear effect on job autonomy</w:t>
       </w:r>
       <w:r>
         <w:t xml:space="preserve"> </w:t>
@@ -3086,7 +3162,7 @@
         <w:t xml:space="preserve"> </w:t>
       </w:r>
       <w:r>
-        <w:t xml:space="preserve">investigated the level of proactivity for newcomers in an organisation, based on their personal needs for autonomy and what was supplied by the organisation. Here, the authors found that an excess of autonomy misfit lead to higher levels of proactivity compared to fit and deficient misfit. This shows that in case of an excess misfit, meaning more autonomy provided then desired, leads to stronger adoption of the individual to belong in the organisation</w:t>
+        <w:t xml:space="preserve">investigated the level of proactivity for newcomers in an organisation, based on their personal needs for autonomy and what was supplied by the organisation. Here, the authors found that an excess of autonomy misfit led to higher levels of proactivity compared to fit and deficient misfit. This shows that in case of an excess misfit, meaning more autonomy provided then desired, leads to stronger adoption of the individual to belong in the organisation</w:t>
       </w:r>
       <w:r>
         <w:t xml:space="preserve"> </w:t>
@@ -4740,7 +4816,7 @@
         <w:pStyle w:val="FirstParagraph"/>
       </w:pPr>
       <w:r>
-        <w:t xml:space="preserve">A descriptive research design is used for this study. Data is collected via diary studies. Two primary reasons have lead to the practice of using diary studies. First, diary studies are helpful to collect data on working environment characteristics that are subject to fluctuations</w:t>
+        <w:t xml:space="preserve">A descriptive research design is used for this study. Data is collected via diary studies. Two primary reasons have led to the practice of using diary studies. First, diary studies are helpful to collect data on working environment characteristics that are subject to fluctuations</w:t>
       </w:r>
       <w:r>
         <w:t xml:space="preserve"> </w:t>
@@ -4831,7 +4907,7 @@
         <w:t xml:space="preserve"> </w:t>
       </w:r>
       <w:r>
-        <w:t xml:space="preserve">and getting to intrapreneurial outcomes is a team effort, the research design is focused on teams as well. Teams were asked to collect data during a sprint. Sprints are a fixed period in which a team tries to fulfil their commitments to work items, promised at the start of the sprint. The concept of sprints are part of Scrum, an agile methodology of work. Typically, sprints last for two weeks. When a sprint started for the team, the data collection period started as well.</w:t>
+        <w:t xml:space="preserve">and getting to intrapreneurial outcomes is a team effort, the research design is focused on teams as well. Teams were asked to collect data during a sprint. Sprints are a fixed period in which a team tries to fulfil their commitments to work items, promised at the start of the sprint. The concept of sprints is part of Scrum, an agile methodology of work. Typically, sprints last for two weeks. When a sprint started for the team, the data collection period started as well.</w:t>
       </w:r>
     </w:p>
     <w:p>
@@ -5875,7 +5951,7 @@
         <w:t xml:space="preserve"> </w:t>
       </w:r>
       <w:r>
-        <w:t xml:space="preserve">of .67, which is doubtful. Removing an item would not yield an higher reliability score. The composition reliability of this construct is .78. A value close to the minimum threshold of .8 for a five to nine-item construct</w:t>
+        <w:t xml:space="preserve">of .67, which is doubtful. Removing an item would not yield a higher reliability score. The composition reliability of this construct is .78. A value close to the minimum threshold of .8 for a five to nine-item construct</w:t>
       </w:r>
       <w:r>
         <w:t xml:space="preserve"> </w:t>
@@ -6840,6 +6916,14 @@
       </w:r>
       <w:r>
         <w:t xml:space="preserve">The reliability of the research is enhanced by temporal sampling. The three main constructs are surveyed in either T0 and the daily surveys, or the daily surveys and T1. This allows for triangulation of the data for results and reliability.</w:t>
+      </w:r>
+    </w:p>
+    <w:p>
+      <w:pPr>
+        <w:pStyle w:val="BodyText"/>
+      </w:pPr>
+      <w:r>
+        <w:t xml:space="preserve">$$</w:t>
       </w:r>
     </w:p>
     <w:bookmarkEnd w:id="54"/>

</xml_diff>